<commit_message>
added: medical certificate form
</commit_message>
<xml_diff>
--- a/PRISAA-FORM-2019-02-Parental-Consent-1.docx
+++ b/PRISAA-FORM-2019-02-Parental-Consent-1.docx
@@ -109,7 +109,7 @@
               </wp:anchor>
             </w:drawing>
           </mc:Choice>
-          <mc:Fallback xmlns:w15="http://schemas.microsoft.com/office/word/2012/wordml" xmlns:wpsCustomData="http://www.wps.cn/officeDocument/2013/wpsCustomData">
+          <mc:Fallback xmlns:wpsCustomData="http://www.wps.cn/officeDocument/2013/wpsCustomData" xmlns:w15="http://schemas.microsoft.com/office/word/2012/wordml">
             <w:pict>
               <v:shape id="Text Box 3" o:spid="_x0000_s1026" o:spt="202" type="#_x0000_t202" style="position:absolute;left:0pt;margin-left:-62.5pt;margin-top:8.65pt;height:35.6pt;width:404pt;z-index:251659264;mso-width-relative:page;mso-height-relative:page;" fillcolor="#FFFFFF" filled="t" stroked="t" coordsize="21600,21600" o:gfxdata="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">
                 <v:fill on="t" focussize="0,0"/>
@@ -2451,8 +2451,6 @@
           <w:rFonts w:ascii="Arial" w:hAnsi="Arial" w:cs="Arial"/>
         </w:rPr>
       </w:pPr>
-      <w:bookmarkStart w:id="0" w:name="_GoBack"/>
-      <w:bookmarkEnd w:id="0"/>
     </w:p>
     <w:p>
       <w:pPr>
@@ -2963,7 +2961,7 @@
               <wp:anchor distT="0" distB="0" distL="114300" distR="114300" simplePos="0" relativeHeight="251672576" behindDoc="0" locked="0" layoutInCell="1" allowOverlap="1" wp14:anchorId="7837AF15" wp14:editId="0B44BC95">
                 <wp:simplePos x="0" y="0"/>
                 <wp:positionH relativeFrom="column">
-                  <wp:posOffset>-505791</wp:posOffset>
+                  <wp:posOffset>-425312</wp:posOffset>
                 </wp:positionH>
                 <wp:positionV relativeFrom="paragraph">
                   <wp:posOffset>51435</wp:posOffset>
@@ -3041,7 +3039,11 @@
           </mc:Choice>
           <mc:Fallback>
             <w:pict>
-              <v:shape id="Text Box 16" o:spid="_x0000_s1039" type="#_x0000_t202" style="position:absolute;left:0;text-align:left;margin-left:-39.85pt;margin-top:4.05pt;width:143.25pt;height:138.75pt;z-index:251672576;visibility:visible;mso-wrap-style:square;mso-width-percent:0;mso-height-percent:0;mso-wrap-distance-left:9pt;mso-wrap-distance-top:0;mso-wrap-distance-right:9pt;mso-wrap-distance-bottom:0;mso-position-horizontal:absolute;mso-position-horizontal-relative:text;mso-position-vertical:absolute;mso-position-vertical-relative:text;mso-width-percent:0;mso-height-percent:0;mso-width-relative:margin;mso-height-relative:margin;v-text-anchor:middle" o:gfxdata="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" filled="f" stroked="f" strokeweight=".5pt">
+              <v:shapetype id="_x0000_t202" coordsize="21600,21600" o:spt="202" path="m,l,21600r21600,l21600,xe">
+                <v:stroke joinstyle="miter"/>
+                <v:path gradientshapeok="t" o:connecttype="rect"/>
+              </v:shapetype>
+              <v:shape id="Text Box 16" o:spid="_x0000_s1039" type="#_x0000_t202" style="position:absolute;left:0;text-align:left;margin-left:-33.5pt;margin-top:4.05pt;width:143.25pt;height:138.75pt;z-index:251672576;visibility:visible;mso-wrap-style:square;mso-width-percent:0;mso-height-percent:0;mso-wrap-distance-left:9pt;mso-wrap-distance-top:0;mso-wrap-distance-right:9pt;mso-wrap-distance-bottom:0;mso-position-horizontal:absolute;mso-position-horizontal-relative:text;mso-position-vertical:absolute;mso-position-vertical-relative:text;mso-width-percent:0;mso-height-percent:0;mso-width-relative:margin;mso-height-relative:margin;v-text-anchor:middle" o:gfxdata="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" filled="f" stroked="f" strokeweight=".5pt">
                 <v:textbox>
                   <w:txbxContent>
                     <w:p>
@@ -3403,6 +3405,8 @@
           <w:iCs/>
         </w:rPr>
       </w:pPr>
+      <w:bookmarkStart w:id="0" w:name="_GoBack"/>
+      <w:bookmarkEnd w:id="0"/>
     </w:p>
     <w:sectPr>
       <w:headerReference w:type="even" r:id="rId8"/>
@@ -3582,7 +3586,7 @@
             </wp:anchor>
           </w:drawing>
         </mc:Choice>
-        <mc:Fallback xmlns:w15="http://schemas.microsoft.com/office/word/2012/wordml" xmlns:wpsCustomData="http://www.wps.cn/officeDocument/2013/wpsCustomData">
+        <mc:Fallback xmlns:wpsCustomData="http://www.wps.cn/officeDocument/2013/wpsCustomData" xmlns:w15="http://schemas.microsoft.com/office/word/2012/wordml">
           <w:pict>
             <v:rect id="Rectangle 3" o:spid="_x0000_s1026" o:spt="1" style="position:absolute;left:0pt;margin-left:-2pt;margin-top:-25pt;height:22.5pt;width:195pt;z-index:251660288;mso-width-relative:page;mso-height-relative:page;" fillcolor="#FFFFFF" filled="t" stroked="t" coordsize="21600,21600" o:gfxdata="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">
               <v:fill on="t" focussize="0,0"/>
@@ -3709,7 +3713,7 @@
             </wp:anchor>
           </w:drawing>
         </mc:Choice>
-        <mc:Fallback xmlns:w15="http://schemas.microsoft.com/office/word/2012/wordml" xmlns:wpsCustomData="http://www.wps.cn/officeDocument/2013/wpsCustomData">
+        <mc:Fallback xmlns:wpsCustomData="http://www.wps.cn/officeDocument/2013/wpsCustomData" xmlns:w15="http://schemas.microsoft.com/office/word/2012/wordml">
           <w:pict>
             <v:shape id="_x0000_s1026" o:spid="_x0000_s1026" o:spt="202" type="#_x0000_t202" style="position:absolute;left:0pt;margin-left:27pt;margin-top:5.15pt;height:76.85pt;width:514pt;z-index:251659264;mso-width-relative:page;mso-height-relative:page;" filled="f" stroked="f" coordsize="21600,21600" o:gfxdata="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">
               <v:fill on="f" focussize="0,0"/>

</xml_diff>